<commit_message>
changed invite_employee_de.docx from Du to Sie
</commit_message>
<xml_diff>
--- a/docassemble/onboarding/data/templates/invite_employee_de.docx
+++ b/docassemble/onboarding/data/templates/invite_employee_de.docx
@@ -1,6 +1,6 @@
 
 <file path=word/document.xml><?xml version="1.0" encoding="utf-8"?>
-<w:document xmlns:wpc="http://schemas.microsoft.com/office/word/2010/wordprocessingCanvas" xmlns:cx="http://schemas.microsoft.com/office/drawing/2014/chartex" xmlns:cx1="http://schemas.microsoft.com/office/drawing/2015/9/8/chartex" xmlns:cx2="http://schemas.microsoft.com/office/drawing/2015/10/21/chartex" xmlns:cx3="http://schemas.microsoft.com/office/drawing/2016/5/9/chartex" xmlns:cx4="http://schemas.microsoft.com/office/drawing/2016/5/10/chartex" xmlns:cx5="http://schemas.microsoft.com/office/drawing/2016/5/11/chartex" xmlns:cx6="http://schemas.microsoft.com/office/drawing/2016/5/12/chartex" xmlns:cx7="http://schemas.microsoft.com/office/drawing/2016/5/13/chartex" xmlns:cx8="http://schemas.microsoft.com/office/drawing/2016/5/14/chartex" xmlns:mc="http://schemas.openxmlformats.org/markup-compatibility/2006" xmlns:aink="http://schemas.microsoft.com/office/drawing/2016/ink" xmlns:am3d="http://schemas.microsoft.com/office/drawing/2017/model3d" xmlns:o="urn:schemas-microsoft-com:office:office" xmlns:r="http://schemas.openxmlformats.org/officeDocument/2006/relationships" xmlns:m="http://schemas.openxmlformats.org/officeDocument/2006/math" xmlns:v="urn:schemas-microsoft-com:vml" xmlns:wp14="http://schemas.microsoft.com/office/word/2010/wordprocessingDrawing" xmlns:wp="http://schemas.openxmlformats.org/drawingml/2006/wordprocessingDrawing" xmlns:w10="urn:schemas-microsoft-com:office:word" xmlns:w="http://schemas.openxmlformats.org/wordprocessingml/2006/main" xmlns:w14="http://schemas.microsoft.com/office/word/2010/wordml" xmlns:w15="http://schemas.microsoft.com/office/word/2012/wordml" xmlns:w16cex="http://schemas.microsoft.com/office/word/2018/wordml/cex" xmlns:w16cid="http://schemas.microsoft.com/office/word/2016/wordml/cid" xmlns:w16="http://schemas.microsoft.com/office/word/2018/wordml" xmlns:w16sdtdh="http://schemas.microsoft.com/office/word/2020/wordml/sdtdatahash" xmlns:w16se="http://schemas.microsoft.com/office/word/2015/wordml/symex" xmlns:wpg="http://schemas.microsoft.com/office/word/2010/wordprocessingGroup" xmlns:wpi="http://schemas.microsoft.com/office/word/2010/wordprocessingInk" xmlns:wne="http://schemas.microsoft.com/office/word/2006/wordml" xmlns:wps="http://schemas.microsoft.com/office/word/2010/wordprocessingShape" mc:Ignorable="w14 w15 w16se w16cid w16 w16cex w16sdtdh wp14">
+<w:document xmlns:wpc="http://schemas.microsoft.com/office/word/2010/wordprocessingCanvas" xmlns:cx="http://schemas.microsoft.com/office/drawing/2014/chartex" xmlns:cx1="http://schemas.microsoft.com/office/drawing/2015/9/8/chartex" xmlns:cx2="http://schemas.microsoft.com/office/drawing/2015/10/21/chartex" xmlns:cx3="http://schemas.microsoft.com/office/drawing/2016/5/9/chartex" xmlns:cx4="http://schemas.microsoft.com/office/drawing/2016/5/10/chartex" xmlns:cx5="http://schemas.microsoft.com/office/drawing/2016/5/11/chartex" xmlns:cx6="http://schemas.microsoft.com/office/drawing/2016/5/12/chartex" xmlns:cx7="http://schemas.microsoft.com/office/drawing/2016/5/13/chartex" xmlns:cx8="http://schemas.microsoft.com/office/drawing/2016/5/14/chartex" xmlns:mc="http://schemas.openxmlformats.org/markup-compatibility/2006" xmlns:aink="http://schemas.microsoft.com/office/drawing/2016/ink" xmlns:am3d="http://schemas.microsoft.com/office/drawing/2017/model3d" xmlns:o="urn:schemas-microsoft-com:office:office" xmlns:oel="http://schemas.microsoft.com/office/2019/extlst" xmlns:r="http://schemas.openxmlformats.org/officeDocument/2006/relationships" xmlns:m="http://schemas.openxmlformats.org/officeDocument/2006/math" xmlns:v="urn:schemas-microsoft-com:vml" xmlns:wp14="http://schemas.microsoft.com/office/word/2010/wordprocessingDrawing" xmlns:wp="http://schemas.openxmlformats.org/drawingml/2006/wordprocessingDrawing" xmlns:w10="urn:schemas-microsoft-com:office:word" xmlns:w="http://schemas.openxmlformats.org/wordprocessingml/2006/main" xmlns:w14="http://schemas.microsoft.com/office/word/2010/wordml" xmlns:w15="http://schemas.microsoft.com/office/word/2012/wordml" xmlns:w16cex="http://schemas.microsoft.com/office/word/2018/wordml/cex" xmlns:w16cid="http://schemas.microsoft.com/office/word/2016/wordml/cid" xmlns:w16="http://schemas.microsoft.com/office/word/2018/wordml" xmlns:w16sdtdh="http://schemas.microsoft.com/office/word/2020/wordml/sdtdatahash" xmlns:w16se="http://schemas.microsoft.com/office/word/2015/wordml/symex" xmlns:wpg="http://schemas.microsoft.com/office/word/2010/wordprocessingGroup" xmlns:wpi="http://schemas.microsoft.com/office/word/2010/wordprocessingInk" xmlns:wne="http://schemas.microsoft.com/office/word/2006/wordml" xmlns:wps="http://schemas.microsoft.com/office/word/2010/wordprocessingShape" mc:Ignorable="w14 w15 w16se w16cid w16 w16cex w16sdtdh wp14">
   <w:body>
     <w:p>
       <w:pPr>
@@ -26,26 +26,65 @@
         </w:rPr>
         <w:t xml:space="preserve">set </w:t>
       </w:r>
-      <w:proofErr w:type="spellStart"/>
       <w:r>
         <w:rPr>
           <w:lang w:val="en-US"/>
         </w:rPr>
         <w:t>this_url</w:t>
       </w:r>
-      <w:proofErr w:type="spellEnd"/>
+      <w:r>
+        <w:rPr>
+          <w:lang w:val="en-US"/>
+        </w:rPr>
+        <w:t xml:space="preserve"> = </w:t>
+      </w:r>
       <w:r>
         <w:rPr>
           <w:lang w:val="en-US"/>
         </w:rPr>
         <w:t xml:space="preserve"> </w:t>
       </w:r>
-      <w:proofErr w:type="gramStart"/>
-      <w:r>
-        <w:rPr>
-          <w:lang w:val="en-US"/>
-        </w:rPr>
-        <w:t xml:space="preserve">= </w:t>
+      <w:r>
+        <w:rPr>
+          <w:lang w:val="en-US"/>
+        </w:rPr>
+        <w:t>interview_url_action('</w:t>
+      </w:r>
+      <w:r>
+        <w:rPr>
+          <w:lang w:val="en-US"/>
+        </w:rPr>
+        <w:t>second_step</w:t>
+      </w:r>
+      <w:r>
+        <w:rPr>
+          <w:lang w:val="en-US"/>
+        </w:rPr>
+        <w:t xml:space="preserve">') </w:t>
+      </w:r>
+      <w:r>
+        <w:rPr>
+          <w:lang w:val="en-US"/>
+        </w:rPr>
+        <w:t>%}</w:t>
+      </w:r>
+      <w:r>
+        <w:rPr>
+          <w:lang w:val="en-US"/>
+        </w:rPr>
+        <w:t xml:space="preserve">{% set </w:t>
+      </w:r>
+      <w:r>
+        <w:rPr>
+          <w:lang w:val="en-US"/>
+        </w:rPr>
+        <w:t>code_url</w:t>
+      </w:r>
+      <w:r>
+        <w:rPr>
+          <w:lang w:val="en-US"/>
+        </w:rPr>
+        <w:t xml:space="preserve"> = </w:t>
       </w:r>
       <w:r>
         <w:rPr>
@@ -53,73 +92,6 @@
         </w:rPr>
         <w:t xml:space="preserve"> </w:t>
       </w:r>
-      <w:proofErr w:type="spellStart"/>
-      <w:r>
-        <w:rPr>
-          <w:lang w:val="en-US"/>
-        </w:rPr>
-        <w:t>interview</w:t>
-      </w:r>
-      <w:proofErr w:type="gramEnd"/>
-      <w:r>
-        <w:rPr>
-          <w:lang w:val="en-US"/>
-        </w:rPr>
-        <w:t>_url_action</w:t>
-      </w:r>
-      <w:proofErr w:type="spellEnd"/>
-      <w:r>
-        <w:rPr>
-          <w:lang w:val="en-US"/>
-        </w:rPr>
-        <w:t>('</w:t>
-      </w:r>
-      <w:proofErr w:type="spellStart"/>
-      <w:r>
-        <w:rPr>
-          <w:lang w:val="en-US"/>
-        </w:rPr>
-        <w:t>second_step</w:t>
-      </w:r>
-      <w:proofErr w:type="spellEnd"/>
-      <w:r>
-        <w:rPr>
-          <w:lang w:val="en-US"/>
-        </w:rPr>
-        <w:t xml:space="preserve">') </w:t>
-      </w:r>
-      <w:r>
-        <w:rPr>
-          <w:lang w:val="en-US"/>
-        </w:rPr>
-        <w:t>%}</w:t>
-      </w:r>
-      <w:r>
-        <w:rPr>
-          <w:lang w:val="en-US"/>
-        </w:rPr>
-        <w:t xml:space="preserve">{% set </w:t>
-      </w:r>
-      <w:proofErr w:type="spellStart"/>
-      <w:r>
-        <w:rPr>
-          <w:lang w:val="en-US"/>
-        </w:rPr>
-        <w:t>code_url</w:t>
-      </w:r>
-      <w:proofErr w:type="spellEnd"/>
-      <w:r>
-        <w:rPr>
-          <w:lang w:val="en-US"/>
-        </w:rPr>
-        <w:t xml:space="preserve"> = </w:t>
-      </w:r>
-      <w:r>
-        <w:rPr>
-          <w:lang w:val="en-US"/>
-        </w:rPr>
-        <w:t xml:space="preserve"> </w:t>
-      </w:r>
       <w:r>
         <w:rPr>
           <w:lang w:val="en-US"/>
@@ -138,14 +110,12 @@
         </w:rPr>
         <w:t xml:space="preserve">](" + </w:t>
       </w:r>
-      <w:proofErr w:type="spellStart"/>
       <w:r>
         <w:rPr>
           <w:lang w:val="en-US"/>
         </w:rPr>
         <w:t>new_url</w:t>
       </w:r>
-      <w:proofErr w:type="spellEnd"/>
       <w:r>
         <w:rPr>
           <w:lang w:val="en-US"/>
@@ -174,41 +144,13 @@
         <w:rPr>
           <w:lang w:val="en-US"/>
         </w:rPr>
-        <w:t xml:space="preserve">{ </w:t>
-      </w:r>
-      <w:proofErr w:type="spellStart"/>
-      <w:r>
-        <w:rPr>
-          <w:lang w:val="en-US"/>
-        </w:rPr>
-        <w:t>first_name</w:t>
-      </w:r>
-      <w:proofErr w:type="spellEnd"/>
-      <w:r>
-        <w:rPr>
-          <w:lang w:val="en-US"/>
-        </w:rPr>
-        <w:t xml:space="preserve"> }</w:t>
-      </w:r>
-      <w:r>
-        <w:rPr>
-          <w:lang w:val="en-US"/>
-        </w:rPr>
-        <w:t xml:space="preserve">} {{ </w:t>
-      </w:r>
-      <w:proofErr w:type="spellStart"/>
-      <w:r>
-        <w:rPr>
-          <w:lang w:val="en-US"/>
-        </w:rPr>
-        <w:t>last_name</w:t>
-      </w:r>
-      <w:proofErr w:type="spellEnd"/>
-      <w:r>
-        <w:rPr>
-          <w:lang w:val="en-US"/>
-        </w:rPr>
-        <w:t xml:space="preserve"> }}</w:t>
+        <w:t>{ first_name }</w:t>
+      </w:r>
+      <w:r>
+        <w:rPr>
+          <w:lang w:val="en-US"/>
+        </w:rPr>
+        <w:t>} {{ last_name }}</w:t>
       </w:r>
       <w:r>
         <w:rPr>
@@ -225,59 +167,24 @@
       </w:pPr>
     </w:p>
     <w:p>
-      <w:pPr>
-        <w:rPr>
-          <w:lang w:val="en-US"/>
-        </w:rPr>
-      </w:pPr>
-      <w:r>
-        <w:rPr>
-          <w:lang w:val="en-US"/>
-        </w:rPr>
-        <w:t xml:space="preserve">{%if </w:t>
-      </w:r>
-      <w:proofErr w:type="spellStart"/>
+      <w:r>
+        <w:rPr>
+          <w:lang w:val="en-US"/>
+        </w:rPr>
+        <w:t xml:space="preserve">{%if note_to_employee </w:t>
+      </w:r>
+      <w:r>
+        <w:rPr>
+          <w:lang w:val="en-US"/>
+        </w:rPr>
+        <w:t xml:space="preserve">%} {{ </w:t>
+      </w:r>
       <w:r>
         <w:rPr>
           <w:lang w:val="en-US"/>
         </w:rPr>
         <w:t>note_to_employee</w:t>
       </w:r>
-      <w:proofErr w:type="spellEnd"/>
-      <w:r>
-        <w:rPr>
-          <w:lang w:val="en-US"/>
-        </w:rPr>
-        <w:t xml:space="preserve"> </w:t>
-      </w:r>
-      <w:r>
-        <w:rPr>
-          <w:lang w:val="en-US"/>
-        </w:rPr>
-        <w:t xml:space="preserve">%} </w:t>
-      </w:r>
-      <w:proofErr w:type="gramStart"/>
-      <w:r>
-        <w:rPr>
-          <w:lang w:val="en-US"/>
-        </w:rPr>
-        <w:t xml:space="preserve">{{ </w:t>
-      </w:r>
-      <w:proofErr w:type="spellStart"/>
-      <w:r>
-        <w:rPr>
-          <w:lang w:val="en-US"/>
-        </w:rPr>
-        <w:t>note</w:t>
-      </w:r>
-      <w:proofErr w:type="gramEnd"/>
-      <w:r>
-        <w:rPr>
-          <w:lang w:val="en-US"/>
-        </w:rPr>
-        <w:t>_to_employee</w:t>
-      </w:r>
-      <w:proofErr w:type="spellEnd"/>
       <w:r>
         <w:rPr>
           <w:lang w:val="en-US"/>
@@ -290,90 +197,18 @@
         </w:rPr>
         <w:t>{% else %}</w:t>
       </w:r>
-      <w:proofErr w:type="spellStart"/>
-      <w:r>
-        <w:rPr>
-          <w:lang w:val="en-US"/>
-        </w:rPr>
-        <w:t>schön</w:t>
-      </w:r>
-      <w:proofErr w:type="spellEnd"/>
-      <w:r>
-        <w:rPr>
-          <w:lang w:val="en-US"/>
-        </w:rPr>
-        <w:t xml:space="preserve">, </w:t>
-      </w:r>
-      <w:proofErr w:type="spellStart"/>
-      <w:r>
-        <w:rPr>
-          <w:lang w:val="en-US"/>
-        </w:rPr>
-        <w:t>dass</w:t>
-      </w:r>
-      <w:proofErr w:type="spellEnd"/>
-      <w:r>
-        <w:rPr>
-          <w:lang w:val="en-US"/>
-        </w:rPr>
-        <w:t xml:space="preserve"> Du Teil </w:t>
-      </w:r>
-      <w:proofErr w:type="spellStart"/>
-      <w:r>
-        <w:rPr>
-          <w:lang w:val="en-US"/>
-        </w:rPr>
-        <w:t>unseres</w:t>
-      </w:r>
-      <w:proofErr w:type="spellEnd"/>
-      <w:r>
-        <w:rPr>
-          <w:lang w:val="en-US"/>
-        </w:rPr>
-        <w:t xml:space="preserve"> Teams </w:t>
-      </w:r>
-      <w:proofErr w:type="spellStart"/>
-      <w:r>
-        <w:rPr>
-          <w:lang w:val="en-US"/>
-        </w:rPr>
-        <w:t>bei</w:t>
-      </w:r>
-      <w:proofErr w:type="spellEnd"/>
-      <w:r>
-        <w:rPr>
-          <w:lang w:val="en-US"/>
-        </w:rPr>
-        <w:t xml:space="preserve"> </w:t>
-      </w:r>
-      <w:r>
-        <w:rPr>
-          <w:lang w:val="en-US"/>
-        </w:rPr>
-        <w:t xml:space="preserve">{{ </w:t>
-      </w:r>
-      <w:proofErr w:type="spellStart"/>
-      <w:r>
-        <w:rPr>
-          <w:lang w:val="en-US"/>
-        </w:rPr>
-        <w:t>company_name</w:t>
-      </w:r>
-      <w:proofErr w:type="spellEnd"/>
-      <w:r>
-        <w:rPr>
-          <w:lang w:val="en-US"/>
-        </w:rPr>
-        <w:t xml:space="preserve"> }} </w:t>
-      </w:r>
-      <w:proofErr w:type="spellStart"/>
-      <w:r>
-        <w:rPr>
-          <w:lang w:val="en-US"/>
-        </w:rPr>
-        <w:t>bist</w:t>
-      </w:r>
-      <w:proofErr w:type="spellEnd"/>
+      <w:r>
+        <w:rPr>
+          <w:lang w:val="en-US"/>
+        </w:rPr>
+        <w:t xml:space="preserve">schön, dass Du Teil unseres Teams bei </w:t>
+      </w:r>
+      <w:r>
+        <w:rPr>
+          <w:lang w:val="en-US"/>
+        </w:rPr>
+        <w:t>{{ company_name }} bist</w:t>
+      </w:r>
       <w:r>
         <w:rPr>
           <w:lang w:val="en-US"/>
@@ -381,19 +216,10 @@
         <w:t xml:space="preserve">. </w:t>
       </w:r>
       <w:r>
-        <w:rPr>
-          <w:lang w:val="en-US"/>
-        </w:rPr>
         <w:t>{% endif %}</w:t>
       </w:r>
     </w:p>
-    <w:p>
-      <w:pPr>
-        <w:rPr>
-          <w:lang w:val="en-US"/>
-        </w:rPr>
-      </w:pPr>
-    </w:p>
+    <w:p/>
     <w:p>
       <w:r>
         <w:rPr>
@@ -412,13 +238,19 @@
         <w:t>evor</w:t>
       </w:r>
       <w:r>
-        <w:t xml:space="preserve"> Du </w:t>
-      </w:r>
-      <w:r>
-        <w:t>loslegen</w:t>
-      </w:r>
-      <w:r>
-        <w:t xml:space="preserve"> kannst, musst Du ein paar Fragen beantworten und Nachweise schicken. Dazu:</w:t>
+        <w:t xml:space="preserve"> </w:t>
+      </w:r>
+      <w:r>
+        <w:t>Sie loslegen können</w:t>
+      </w:r>
+      <w:r>
+        <w:t>, m</w:t>
+      </w:r>
+      <w:r>
+        <w:t>üssen Sie bitte</w:t>
+      </w:r>
+      <w:r>
+        <w:t xml:space="preserve"> ein paar Fragen beantworten und Nachweise schicken. Dazu:</w:t>
       </w:r>
     </w:p>
     <w:p/>
@@ -446,7 +278,22 @@
     <w:p/>
     <w:p>
       <w:r>
-        <w:t>scanne den QR-Code mit Deinem Mobile-Telefon</w:t>
+        <w:t>s</w:t>
+      </w:r>
+      <w:r>
+        <w:t>canne</w:t>
+      </w:r>
+      <w:r>
+        <w:t>n Sie</w:t>
+      </w:r>
+      <w:r>
+        <w:t xml:space="preserve"> den QR-Code mit </w:t>
+      </w:r>
+      <w:r>
+        <w:t>Ihrem</w:t>
+      </w:r>
+      <w:r>
+        <w:t xml:space="preserve"> Mobil-Telefon</w:t>
       </w:r>
       <w:r>
         <w:t>:</w:t>
@@ -458,29 +305,11 @@
         <w:ind w:left="-142" w:right="-240"/>
         <w:jc w:val="center"/>
       </w:pPr>
-      <w:proofErr w:type="gramStart"/>
-      <w:r>
-        <w:t xml:space="preserve">{{ </w:t>
-      </w:r>
-      <w:proofErr w:type="spellStart"/>
-      <w:r>
-        <w:t>myQR</w:t>
-      </w:r>
-      <w:r>
-        <w:t>.show</w:t>
-      </w:r>
-      <w:proofErr w:type="spellEnd"/>
-      <w:proofErr w:type="gramEnd"/>
-      <w:r>
-        <w:t>(</w:t>
-      </w:r>
-      <w:proofErr w:type="spellStart"/>
-      <w:r>
-        <w:t>width</w:t>
-      </w:r>
-      <w:proofErr w:type="spellEnd"/>
-      <w:r>
-        <w:t>='</w:t>
+      <w:r>
+        <w:t>{{ myQR</w:t>
+      </w:r>
+      <w:r>
+        <w:t>.show(width='</w:t>
       </w:r>
       <w:r>
         <w:t>100</w:t>
@@ -564,34 +393,16 @@
     </w:p>
     <w:p>
       <w:r>
-        <w:t xml:space="preserve">klicke hier auf diesen </w:t>
-      </w:r>
-      <w:r>
-        <w:t xml:space="preserve">{{r </w:t>
-      </w:r>
-      <w:proofErr w:type="spellStart"/>
-      <w:r>
-        <w:t>code_url</w:t>
-      </w:r>
-      <w:proofErr w:type="spellEnd"/>
-      <w:r>
-        <w:t xml:space="preserve"> | </w:t>
-      </w:r>
-      <w:proofErr w:type="spellStart"/>
-      <w:r>
-        <w:t>inline_</w:t>
-      </w:r>
-      <w:proofErr w:type="gramStart"/>
-      <w:r>
-        <w:t>markdown</w:t>
-      </w:r>
-      <w:proofErr w:type="spellEnd"/>
-      <w:r>
-        <w:t xml:space="preserve"> }</w:t>
-      </w:r>
-      <w:proofErr w:type="gramEnd"/>
-      <w:r>
-        <w:t>}</w:t>
+        <w:t>klicke</w:t>
+      </w:r>
+      <w:r>
+        <w:t>n</w:t>
+      </w:r>
+      <w:r>
+        <w:t xml:space="preserve"> hier auf diesen </w:t>
+      </w:r>
+      <w:r>
+        <w:t>{{r code_url | inline_markdown }}</w:t>
       </w:r>
       <w:r>
         <w:t>.</w:t>
@@ -634,13 +445,19 @@
     <w:p/>
     <w:p>
       <w:r>
-        <w:t>ge</w:t>
+        <w:t>G</w:t>
+      </w:r>
+      <w:r>
+        <w:t>e</w:t>
       </w:r>
       <w:r>
         <w:t>he</w:t>
       </w:r>
       <w:r>
-        <w:t xml:space="preserve"> in einem Browser </w:t>
+        <w:t xml:space="preserve">n Sie </w:t>
+      </w:r>
+      <w:r>
+        <w:t xml:space="preserve">in einem Browser </w:t>
       </w:r>
       <w:r>
         <w:t xml:space="preserve">auf die Internetseite: </w:t>
@@ -657,62 +474,38 @@
     <w:p/>
     <w:p>
       <w:r>
-        <w:t xml:space="preserve">gebe Deinen persönlichen Code ein: </w:t>
-      </w:r>
-      <w:proofErr w:type="gramStart"/>
+        <w:t>G</w:t>
+      </w:r>
+      <w:r>
+        <w:t>ebe</w:t>
+      </w:r>
+      <w:r>
+        <w:t>n dann Ihren</w:t>
+      </w:r>
+      <w:r>
+        <w:t xml:space="preserve"> persönlichen Code ein: {{ </w:t>
+      </w:r>
+      <w:r>
+        <w:t>new_key</w:t>
+      </w:r>
+      <w:r>
+        <w:t xml:space="preserve"> }}</w:t>
+      </w:r>
+    </w:p>
+    <w:p/>
+    <w:p/>
+    <w:p>
+      <w:r>
+        <w:t xml:space="preserve">Die Fragen stehen bis zum </w:t>
+      </w:r>
       <w:r>
         <w:t xml:space="preserve">{{ </w:t>
       </w:r>
-      <w:proofErr w:type="spellStart"/>
-      <w:r>
-        <w:t>new</w:t>
-      </w:r>
-      <w:proofErr w:type="gramEnd"/>
-      <w:r>
-        <w:t>_key</w:t>
-      </w:r>
-      <w:proofErr w:type="spellEnd"/>
-      <w:r>
-        <w:t xml:space="preserve"> }}</w:t>
-      </w:r>
-    </w:p>
-    <w:p/>
-    <w:p/>
-    <w:p>
-      <w:r>
-        <w:t xml:space="preserve">Die Fragen stehen bis zum </w:t>
-      </w:r>
-      <w:proofErr w:type="gramStart"/>
-      <w:r>
-        <w:t xml:space="preserve">{{ </w:t>
-      </w:r>
-      <w:proofErr w:type="spellStart"/>
-      <w:r>
-        <w:t>format</w:t>
-      </w:r>
-      <w:proofErr w:type="gramEnd"/>
-      <w:r>
-        <w:t>_date</w:t>
-      </w:r>
-      <w:proofErr w:type="spellEnd"/>
-      <w:r>
-        <w:t>(</w:t>
-      </w:r>
-      <w:proofErr w:type="spellStart"/>
-      <w:r>
-        <w:t>today</w:t>
-      </w:r>
-      <w:proofErr w:type="spellEnd"/>
-      <w:r>
-        <w:t>().plus(</w:t>
-      </w:r>
-      <w:proofErr w:type="spellStart"/>
-      <w:r>
-        <w:t>weeks</w:t>
-      </w:r>
-      <w:proofErr w:type="spellEnd"/>
-      <w:r>
-        <w:t>=1)</w:t>
+      <w:r>
+        <w:t>format_date(</w:t>
+      </w:r>
+      <w:r>
+        <w:t>today().plus(weeks=1)</w:t>
       </w:r>
       <w:r>
         <w:t>,</w:t>
@@ -720,25 +513,15 @@
       <w:r>
         <w:t xml:space="preserve"> </w:t>
       </w:r>
-      <w:proofErr w:type="spellStart"/>
-      <w:r>
-        <w:t>format</w:t>
-      </w:r>
-      <w:proofErr w:type="spellEnd"/>
-      <w:r>
-        <w:t xml:space="preserve">='EEEE, </w:t>
+      <w:r>
+        <w:t xml:space="preserve">format='EEEE, </w:t>
       </w:r>
       <w:r>
         <w:t xml:space="preserve">d. </w:t>
       </w:r>
       <w:r>
-        <w:t xml:space="preserve">MMMM </w:t>
-      </w:r>
-      <w:proofErr w:type="spellStart"/>
-      <w:r>
-        <w:t>yyyy</w:t>
-      </w:r>
-      <w:proofErr w:type="spellEnd"/>
+        <w:t>MMMM yyyy</w:t>
+      </w:r>
       <w:r>
         <w:t>')</w:t>
       </w:r>
@@ -829,39 +612,14 @@
           <w:sz w:val="20"/>
           <w:szCs w:val="20"/>
         </w:rPr>
-        <w:t xml:space="preserve">für </w:t>
-      </w:r>
-      <w:proofErr w:type="gramStart"/>
+        <w:t xml:space="preserve">für {{ </w:t>
+      </w:r>
       <w:r>
         <w:rPr>
           <w:sz w:val="20"/>
           <w:szCs w:val="20"/>
         </w:rPr>
-        <w:t xml:space="preserve">{{ </w:t>
-      </w:r>
-      <w:proofErr w:type="spellStart"/>
-      <w:r>
-        <w:rPr>
-          <w:sz w:val="20"/>
-          <w:szCs w:val="20"/>
-        </w:rPr>
-        <w:t>company</w:t>
-      </w:r>
-      <w:proofErr w:type="gramEnd"/>
-      <w:r>
-        <w:rPr>
-          <w:sz w:val="20"/>
-          <w:szCs w:val="20"/>
-        </w:rPr>
-        <w:t>_name</w:t>
-      </w:r>
-      <w:proofErr w:type="spellEnd"/>
-      <w:r>
-        <w:rPr>
-          <w:sz w:val="20"/>
-          <w:szCs w:val="20"/>
-        </w:rPr>
-        <w:t xml:space="preserve"> </w:t>
+        <w:t xml:space="preserve">company_name </w:t>
       </w:r>
       <w:r>
         <w:rPr>
@@ -1279,17 +1037,17 @@
     <w:lsdException w:name="Unresolved Mention" w:semiHidden="1" w:unhideWhenUsed="1"/>
     <w:lsdException w:name="Smart Link" w:semiHidden="1" w:unhideWhenUsed="1"/>
   </w:latentStyles>
-  <w:style w:type="paragraph" w:default="1" w:styleId="Standard">
+  <w:style w:type="paragraph" w:default="1" w:styleId="Normal">
     <w:name w:val="Normal"/>
     <w:qFormat/>
   </w:style>
-  <w:style w:type="character" w:default="1" w:styleId="Absatz-Standardschriftart">
+  <w:style w:type="character" w:default="1" w:styleId="DefaultParagraphFont">
     <w:name w:val="Default Paragraph Font"/>
     <w:uiPriority w:val="1"/>
     <w:semiHidden/>
     <w:unhideWhenUsed/>
   </w:style>
-  <w:style w:type="table" w:default="1" w:styleId="NormaleTabelle">
+  <w:style w:type="table" w:default="1" w:styleId="TableNormal">
     <w:name w:val="Normal Table"/>
     <w:uiPriority w:val="99"/>
     <w:semiHidden/>
@@ -1304,7 +1062,7 @@
       </w:tblCellMar>
     </w:tblPr>
   </w:style>
-  <w:style w:type="numbering" w:default="1" w:styleId="KeineListe">
+  <w:style w:type="numbering" w:default="1" w:styleId="NoList">
     <w:name w:val="No List"/>
     <w:uiPriority w:val="99"/>
     <w:semiHidden/>
@@ -1312,7 +1070,7 @@
   </w:style>
   <w:style w:type="character" w:styleId="Hyperlink">
     <w:name w:val="Hyperlink"/>
-    <w:basedOn w:val="Absatz-Standardschriftart"/>
+    <w:basedOn w:val="DefaultParagraphFont"/>
     <w:uiPriority w:val="99"/>
     <w:unhideWhenUsed/>
     <w:rsid w:val="00446150"/>
@@ -1321,9 +1079,9 @@
       <w:u w:val="single"/>
     </w:rPr>
   </w:style>
-  <w:style w:type="character" w:styleId="NichtaufgelsteErwhnung">
+  <w:style w:type="character" w:styleId="UnresolvedMention">
     <w:name w:val="Unresolved Mention"/>
-    <w:basedOn w:val="Absatz-Standardschriftart"/>
+    <w:basedOn w:val="DefaultParagraphFont"/>
     <w:uiPriority w:val="99"/>
     <w:semiHidden/>
     <w:unhideWhenUsed/>
@@ -1333,9 +1091,9 @@
       <w:shd w:val="clear" w:color="auto" w:fill="E1DFDD"/>
     </w:rPr>
   </w:style>
-  <w:style w:type="table" w:styleId="Tabellenraster">
+  <w:style w:type="table" w:styleId="TableGrid">
     <w:name w:val="Table Grid"/>
-    <w:basedOn w:val="NormaleTabelle"/>
+    <w:basedOn w:val="TableNormal"/>
     <w:uiPriority w:val="39"/>
     <w:rsid w:val="008443ED"/>
     <w:tblPr>

</xml_diff>

<commit_message>
- bugfix, changend logo
</commit_message>
<xml_diff>
--- a/docassemble/onboarding/data/templates/invite_employee_de.docx
+++ b/docassemble/onboarding/data/templates/invite_employee_de.docx
@@ -26,12 +26,14 @@
         </w:rPr>
         <w:t xml:space="preserve">set </w:t>
       </w:r>
+      <w:proofErr w:type="spellStart"/>
       <w:r>
         <w:rPr>
           <w:lang w:val="en-US"/>
         </w:rPr>
         <w:t>this_url</w:t>
       </w:r>
+      <w:proofErr w:type="spellEnd"/>
       <w:r>
         <w:rPr>
           <w:lang w:val="en-US"/>
@@ -44,18 +46,28 @@
         </w:rPr>
         <w:t xml:space="preserve"> </w:t>
       </w:r>
-      <w:r>
-        <w:rPr>
-          <w:lang w:val="en-US"/>
-        </w:rPr>
-        <w:t>interview_url_action('</w:t>
-      </w:r>
+      <w:proofErr w:type="spellStart"/>
+      <w:r>
+        <w:rPr>
+          <w:lang w:val="en-US"/>
+        </w:rPr>
+        <w:t>interview_url_action</w:t>
+      </w:r>
+      <w:proofErr w:type="spellEnd"/>
+      <w:r>
+        <w:rPr>
+          <w:lang w:val="en-US"/>
+        </w:rPr>
+        <w:t>('</w:t>
+      </w:r>
+      <w:proofErr w:type="spellStart"/>
       <w:r>
         <w:rPr>
           <w:lang w:val="en-US"/>
         </w:rPr>
         <w:t>second_step</w:t>
       </w:r>
+      <w:proofErr w:type="spellEnd"/>
       <w:r>
         <w:rPr>
           <w:lang w:val="en-US"/>
@@ -74,12 +86,14 @@
         </w:rPr>
         <w:t xml:space="preserve">{% set </w:t>
       </w:r>
+      <w:proofErr w:type="spellStart"/>
       <w:r>
         <w:rPr>
           <w:lang w:val="en-US"/>
         </w:rPr>
         <w:t>code_url</w:t>
       </w:r>
+      <w:proofErr w:type="spellEnd"/>
       <w:r>
         <w:rPr>
           <w:lang w:val="en-US"/>
@@ -110,12 +124,14 @@
         </w:rPr>
         <w:t xml:space="preserve">](" + </w:t>
       </w:r>
+      <w:proofErr w:type="spellStart"/>
       <w:r>
         <w:rPr>
           <w:lang w:val="en-US"/>
         </w:rPr>
         <w:t>new_url</w:t>
       </w:r>
+      <w:proofErr w:type="spellEnd"/>
       <w:r>
         <w:rPr>
           <w:lang w:val="en-US"/>
@@ -144,13 +160,41 @@
         <w:rPr>
           <w:lang w:val="en-US"/>
         </w:rPr>
-        <w:t>{ first_name }</w:t>
-      </w:r>
-      <w:r>
-        <w:rPr>
-          <w:lang w:val="en-US"/>
-        </w:rPr>
-        <w:t>} {{ last_name }}</w:t>
+        <w:t xml:space="preserve">{ </w:t>
+      </w:r>
+      <w:proofErr w:type="spellStart"/>
+      <w:r>
+        <w:rPr>
+          <w:lang w:val="en-US"/>
+        </w:rPr>
+        <w:t>first_name</w:t>
+      </w:r>
+      <w:proofErr w:type="spellEnd"/>
+      <w:r>
+        <w:rPr>
+          <w:lang w:val="en-US"/>
+        </w:rPr>
+        <w:t xml:space="preserve"> }</w:t>
+      </w:r>
+      <w:r>
+        <w:rPr>
+          <w:lang w:val="en-US"/>
+        </w:rPr>
+        <w:t xml:space="preserve">} {{ </w:t>
+      </w:r>
+      <w:proofErr w:type="spellStart"/>
+      <w:r>
+        <w:rPr>
+          <w:lang w:val="en-US"/>
+        </w:rPr>
+        <w:t>last_name</w:t>
+      </w:r>
+      <w:proofErr w:type="spellEnd"/>
+      <w:r>
+        <w:rPr>
+          <w:lang w:val="en-US"/>
+        </w:rPr>
+        <w:t xml:space="preserve"> }}</w:t>
       </w:r>
       <w:r>
         <w:rPr>
@@ -171,7 +215,21 @@
         <w:rPr>
           <w:lang w:val="en-US"/>
         </w:rPr>
-        <w:t xml:space="preserve">{%if note_to_employee </w:t>
+        <w:t xml:space="preserve">{%if </w:t>
+      </w:r>
+      <w:proofErr w:type="spellStart"/>
+      <w:r>
+        <w:rPr>
+          <w:lang w:val="en-US"/>
+        </w:rPr>
+        <w:t>note_to_employee</w:t>
+      </w:r>
+      <w:proofErr w:type="spellEnd"/>
+      <w:r>
+        <w:rPr>
+          <w:lang w:val="en-US"/>
+        </w:rPr>
+        <w:t xml:space="preserve"> </w:t>
       </w:r>
       <w:r>
         <w:rPr>
@@ -179,12 +237,14 @@
         </w:rPr>
         <w:t xml:space="preserve">%} {{ </w:t>
       </w:r>
+      <w:proofErr w:type="spellStart"/>
       <w:r>
         <w:rPr>
           <w:lang w:val="en-US"/>
         </w:rPr>
         <w:t>note_to_employee</w:t>
       </w:r>
+      <w:proofErr w:type="spellEnd"/>
       <w:r>
         <w:rPr>
           <w:lang w:val="en-US"/>
@@ -197,18 +257,102 @@
         </w:rPr>
         <w:t>{% else %}</w:t>
       </w:r>
-      <w:r>
-        <w:rPr>
-          <w:lang w:val="en-US"/>
-        </w:rPr>
-        <w:t xml:space="preserve">schön, dass Du Teil unseres Teams bei </w:t>
-      </w:r>
-      <w:r>
-        <w:rPr>
-          <w:lang w:val="en-US"/>
-        </w:rPr>
-        <w:t>{{ company_name }} bist</w:t>
-      </w:r>
+      <w:proofErr w:type="spellStart"/>
+      <w:r>
+        <w:rPr>
+          <w:lang w:val="en-US"/>
+        </w:rPr>
+        <w:t>schön</w:t>
+      </w:r>
+      <w:proofErr w:type="spellEnd"/>
+      <w:r>
+        <w:rPr>
+          <w:lang w:val="en-US"/>
+        </w:rPr>
+        <w:t xml:space="preserve">, </w:t>
+      </w:r>
+      <w:proofErr w:type="spellStart"/>
+      <w:r>
+        <w:rPr>
+          <w:lang w:val="en-US"/>
+        </w:rPr>
+        <w:t>dass</w:t>
+      </w:r>
+      <w:proofErr w:type="spellEnd"/>
+      <w:r>
+        <w:rPr>
+          <w:lang w:val="en-US"/>
+        </w:rPr>
+        <w:t xml:space="preserve"> </w:t>
+      </w:r>
+      <w:r>
+        <w:rPr>
+          <w:lang w:val="en-US"/>
+        </w:rPr>
+        <w:t>Sie</w:t>
+      </w:r>
+      <w:r>
+        <w:rPr>
+          <w:lang w:val="en-US"/>
+        </w:rPr>
+        <w:t xml:space="preserve"> Teil </w:t>
+      </w:r>
+      <w:proofErr w:type="spellStart"/>
+      <w:r>
+        <w:rPr>
+          <w:lang w:val="en-US"/>
+        </w:rPr>
+        <w:t>unseres</w:t>
+      </w:r>
+      <w:proofErr w:type="spellEnd"/>
+      <w:r>
+        <w:rPr>
+          <w:lang w:val="en-US"/>
+        </w:rPr>
+        <w:t xml:space="preserve"> Teams </w:t>
+      </w:r>
+      <w:proofErr w:type="spellStart"/>
+      <w:r>
+        <w:rPr>
+          <w:lang w:val="en-US"/>
+        </w:rPr>
+        <w:t>bei</w:t>
+      </w:r>
+      <w:proofErr w:type="spellEnd"/>
+      <w:r>
+        <w:rPr>
+          <w:lang w:val="en-US"/>
+        </w:rPr>
+        <w:t xml:space="preserve"> </w:t>
+      </w:r>
+      <w:r>
+        <w:rPr>
+          <w:lang w:val="en-US"/>
+        </w:rPr>
+        <w:t xml:space="preserve">{{ </w:t>
+      </w:r>
+      <w:proofErr w:type="spellStart"/>
+      <w:r>
+        <w:rPr>
+          <w:lang w:val="en-US"/>
+        </w:rPr>
+        <w:t>company_name</w:t>
+      </w:r>
+      <w:proofErr w:type="spellEnd"/>
+      <w:r>
+        <w:rPr>
+          <w:lang w:val="en-US"/>
+        </w:rPr>
+        <w:t xml:space="preserve"> }} </w:t>
+      </w:r>
+      <w:proofErr w:type="spellStart"/>
+      <w:r>
+        <w:rPr>
+          <w:lang w:val="en-US"/>
+        </w:rPr>
+        <w:t>werden</w:t>
+      </w:r>
+      <w:proofErr w:type="spellEnd"/>
       <w:r>
         <w:rPr>
           <w:lang w:val="en-US"/>
@@ -216,7 +360,15 @@
         <w:t xml:space="preserve">. </w:t>
       </w:r>
       <w:r>
-        <w:t>{% endif %}</w:t>
+        <w:t xml:space="preserve">{% </w:t>
+      </w:r>
+      <w:proofErr w:type="spellStart"/>
+      <w:r>
+        <w:t>endif</w:t>
+      </w:r>
+      <w:proofErr w:type="spellEnd"/>
+      <w:r>
+        <w:t xml:space="preserve"> %}</w:t>
       </w:r>
     </w:p>
     <w:p/>
@@ -253,7 +405,6 @@
         <w:t xml:space="preserve"> ein paar Fragen beantworten und Nachweise schicken. Dazu:</w:t>
       </w:r>
     </w:p>
-    <w:p/>
     <w:p/>
     <w:p>
       <w:pPr>
@@ -306,10 +457,26 @@
         <w:jc w:val="center"/>
       </w:pPr>
       <w:r>
-        <w:t>{{ myQR</w:t>
-      </w:r>
-      <w:r>
-        <w:t>.show(width='</w:t>
+        <w:t xml:space="preserve">{{ </w:t>
+      </w:r>
+      <w:proofErr w:type="spellStart"/>
+      <w:r>
+        <w:t>myQR</w:t>
+      </w:r>
+      <w:r>
+        <w:t>.show</w:t>
+      </w:r>
+      <w:proofErr w:type="spellEnd"/>
+      <w:r>
+        <w:t>(</w:t>
+      </w:r>
+      <w:proofErr w:type="spellStart"/>
+      <w:r>
+        <w:t>width</w:t>
+      </w:r>
+      <w:proofErr w:type="spellEnd"/>
+      <w:r>
+        <w:t>='</w:t>
       </w:r>
       <w:r>
         <w:t>100</w:t>
@@ -402,7 +569,23 @@
         <w:t xml:space="preserve"> hier auf diesen </w:t>
       </w:r>
       <w:r>
-        <w:t>{{r code_url | inline_markdown }}</w:t>
+        <w:t xml:space="preserve">{{r </w:t>
+      </w:r>
+      <w:proofErr w:type="spellStart"/>
+      <w:r>
+        <w:t>code_url</w:t>
+      </w:r>
+      <w:proofErr w:type="spellEnd"/>
+      <w:r>
+        <w:t xml:space="preserve"> | </w:t>
+      </w:r>
+      <w:proofErr w:type="spellStart"/>
+      <w:r>
+        <w:t>inline_markdown</w:t>
+      </w:r>
+      <w:proofErr w:type="spellEnd"/>
+      <w:r>
+        <w:t xml:space="preserve"> }}</w:t>
       </w:r>
       <w:r>
         <w:t>.</w:t>
@@ -485,9 +668,11 @@
       <w:r>
         <w:t xml:space="preserve"> persönlichen Code ein: {{ </w:t>
       </w:r>
+      <w:proofErr w:type="spellStart"/>
       <w:r>
         <w:t>new_key</w:t>
       </w:r>
+      <w:proofErr w:type="spellEnd"/>
       <w:r>
         <w:t xml:space="preserve"> }}</w:t>
       </w:r>
@@ -501,11 +686,29 @@
       <w:r>
         <w:t xml:space="preserve">{{ </w:t>
       </w:r>
-      <w:r>
-        <w:t>format_date(</w:t>
-      </w:r>
-      <w:r>
-        <w:t>today().plus(weeks=1)</w:t>
+      <w:proofErr w:type="spellStart"/>
+      <w:r>
+        <w:t>format_date</w:t>
+      </w:r>
+      <w:proofErr w:type="spellEnd"/>
+      <w:r>
+        <w:t>(</w:t>
+      </w:r>
+      <w:proofErr w:type="spellStart"/>
+      <w:r>
+        <w:t>today</w:t>
+      </w:r>
+      <w:proofErr w:type="spellEnd"/>
+      <w:r>
+        <w:t>().plus(</w:t>
+      </w:r>
+      <w:proofErr w:type="spellStart"/>
+      <w:r>
+        <w:t>weeks</w:t>
+      </w:r>
+      <w:proofErr w:type="spellEnd"/>
+      <w:r>
+        <w:t>=1)</w:t>
       </w:r>
       <w:r>
         <w:t>,</w:t>
@@ -513,15 +716,25 @@
       <w:r>
         <w:t xml:space="preserve"> </w:t>
       </w:r>
-      <w:r>
-        <w:t xml:space="preserve">format='EEEE, </w:t>
+      <w:proofErr w:type="spellStart"/>
+      <w:r>
+        <w:t>format</w:t>
+      </w:r>
+      <w:proofErr w:type="spellEnd"/>
+      <w:r>
+        <w:t xml:space="preserve">='EEEE, </w:t>
       </w:r>
       <w:r>
         <w:t xml:space="preserve">d. </w:t>
       </w:r>
       <w:r>
-        <w:t>MMMM yyyy</w:t>
-      </w:r>
+        <w:t xml:space="preserve">MMMM </w:t>
+      </w:r>
+      <w:proofErr w:type="spellStart"/>
+      <w:r>
+        <w:t>yyyy</w:t>
+      </w:r>
+      <w:proofErr w:type="spellEnd"/>
       <w:r>
         <w:t>')</w:t>
       </w:r>
@@ -534,35 +747,39 @@
     </w:p>
     <w:p/>
     <w:p/>
-    <w:p/>
-    <w:p/>
-    <w:p/>
     <w:p>
       <w:pPr>
         <w:jc w:val="center"/>
-        <w:rPr>
-          <w:sz w:val="20"/>
-          <w:szCs w:val="20"/>
-        </w:rPr>
-      </w:pPr>
-      <w:r>
-        <w:rPr>
-          <w:sz w:val="20"/>
-          <w:szCs w:val="20"/>
-        </w:rPr>
-        <w:t xml:space="preserve">Ein Service der </w:t>
-      </w:r>
-      <w:r>
         <w:rPr>
           <w:noProof/>
           <w:sz w:val="20"/>
           <w:szCs w:val="20"/>
         </w:rPr>
+      </w:pPr>
+      <w:r>
+        <w:rPr>
+          <w:sz w:val="20"/>
+          <w:szCs w:val="20"/>
+        </w:rPr>
+        <w:t xml:space="preserve">Ein Service der </w:t>
+      </w:r>
+      <w:r>
+        <w:rPr>
+          <w:noProof/>
+          <w:sz w:val="20"/>
+          <w:szCs w:val="20"/>
+        </w:rPr>
+        <w:t xml:space="preserve">  </w:t>
+      </w:r>
+      <w:r>
+        <w:rPr>
+          <w:noProof/>
+        </w:rPr>
         <w:drawing>
-          <wp:inline distT="0" distB="0" distL="0" distR="0" wp14:anchorId="7752395E" wp14:editId="72FC8F2E">
-            <wp:extent cx="928800" cy="133200"/>
-            <wp:effectExtent l="0" t="0" r="0" b="0"/>
-            <wp:docPr id="2" name="Grafik 2" descr="Ein Bild, das Text, ClipArt enthält.&#10;&#10;Automatisch generierte Beschreibung"/>
+          <wp:inline distT="0" distB="0" distL="0" distR="0" wp14:anchorId="3FE130EC" wp14:editId="0D292CEA">
+            <wp:extent cx="809625" cy="414933"/>
+            <wp:effectExtent l="0" t="0" r="0" b="4445"/>
+            <wp:docPr id="1" name="Picture 1" descr="A picture containing text, clipart&#10;&#10;Description automatically generated"/>
             <wp:cNvGraphicFramePr>
               <a:graphicFrameLocks xmlns:a="http://schemas.openxmlformats.org/drawingml/2006/main" noChangeAspect="1"/>
             </wp:cNvGraphicFramePr>
@@ -570,7 +787,7 @@
               <a:graphicData uri="http://schemas.openxmlformats.org/drawingml/2006/picture">
                 <pic:pic xmlns:pic="http://schemas.openxmlformats.org/drawingml/2006/picture">
                   <pic:nvPicPr>
-                    <pic:cNvPr id="2" name="Grafik 2" descr="Ein Bild, das Text, ClipArt enthält.&#10;&#10;Automatisch generierte Beschreibung"/>
+                    <pic:cNvPr id="1" name="Picture 1" descr="A picture containing text, clipart&#10;&#10;Description automatically generated"/>
                     <pic:cNvPicPr/>
                   </pic:nvPicPr>
                   <pic:blipFill>
@@ -588,7 +805,7 @@
                   <pic:spPr>
                     <a:xfrm>
                       <a:off x="0" y="0"/>
-                      <a:ext cx="928800" cy="133200"/>
+                      <a:ext cx="809625" cy="414933"/>
                     </a:xfrm>
                     <a:prstGeom prst="rect">
                       <a:avLst/>
@@ -602,24 +819,41 @@
       </w:r>
       <w:r>
         <w:rPr>
+          <w:noProof/>
           <w:sz w:val="20"/>
           <w:szCs w:val="20"/>
         </w:rPr>
-        <w:t xml:space="preserve"> </w:t>
+        <w:t xml:space="preserve">  </w:t>
       </w:r>
       <w:r>
         <w:rPr>
           <w:sz w:val="20"/>
           <w:szCs w:val="20"/>
         </w:rPr>
-        <w:t xml:space="preserve">für {{ </w:t>
+        <w:t xml:space="preserve"> </w:t>
       </w:r>
       <w:r>
         <w:rPr>
           <w:sz w:val="20"/>
           <w:szCs w:val="20"/>
         </w:rPr>
-        <w:t xml:space="preserve">company_name </w:t>
+        <w:t xml:space="preserve">für {{ </w:t>
+      </w:r>
+      <w:proofErr w:type="spellStart"/>
+      <w:r>
+        <w:rPr>
+          <w:sz w:val="20"/>
+          <w:szCs w:val="20"/>
+        </w:rPr>
+        <w:t>company_name</w:t>
+      </w:r>
+      <w:proofErr w:type="spellEnd"/>
+      <w:r>
+        <w:rPr>
+          <w:sz w:val="20"/>
+          <w:szCs w:val="20"/>
+        </w:rPr>
+        <w:t xml:space="preserve"> </w:t>
       </w:r>
       <w:r>
         <w:rPr>

</xml_diff>